<commit_message>
update R & manus
</commit_message>
<xml_diff>
--- a/Manus/16012024_Results.docx
+++ b/Manus/16012024_Results.docx
@@ -2372,13 +2372,7 @@
         <w:rPr>
           <w:rFonts w:ascii="Arial" w:hAnsi="Arial" w:cs="Arial"/>
         </w:rPr>
-        <w:t xml:space="preserve">bulk soil: </w:t>
-      </w:r>
-      <w:r>
-        <w:rPr>
-          <w:rFonts w:ascii="Arial" w:hAnsi="Arial" w:cs="Arial"/>
-        </w:rPr>
-        <w:t>73</w:t>
+        <w:t>bulk soil: 73</w:t>
       </w:r>
       <w:r>
         <w:rPr>
@@ -2390,13 +2384,7 @@
         <w:rPr>
           <w:rFonts w:ascii="Arial" w:hAnsi="Arial" w:cs="Arial"/>
         </w:rPr>
-        <w:t>%</w:t>
-      </w:r>
-      <w:r>
-        <w:rPr>
-          <w:rFonts w:ascii="Arial" w:hAnsi="Arial" w:cs="Arial"/>
-        </w:rPr>
-        <w:t>, rhizosphere: 7</w:t>
+        <w:t>%, rhizosphere: 7</w:t>
       </w:r>
       <w:r>
         <w:rPr>
@@ -2440,43 +2428,7 @@
         <w:rPr>
           <w:rFonts w:ascii="Arial" w:hAnsi="Arial" w:cs="Arial"/>
         </w:rPr>
-        <w:t xml:space="preserve">bulk soil: </w:t>
-      </w:r>
-      <w:r>
-        <w:rPr>
-          <w:rFonts w:ascii="Arial" w:hAnsi="Arial" w:cs="Arial"/>
-        </w:rPr>
-        <w:t>97</w:t>
-      </w:r>
-      <w:r>
-        <w:rPr>
-          <w:rFonts w:ascii="Arial" w:hAnsi="Arial" w:cs="Arial"/>
-        </w:rPr>
-        <w:t>.4</w:t>
-      </w:r>
-      <w:r>
-        <w:rPr>
-          <w:rFonts w:ascii="Arial" w:hAnsi="Arial" w:cs="Arial"/>
-        </w:rPr>
-        <w:t>3</w:t>
-      </w:r>
-      <w:r>
-        <w:rPr>
-          <w:rFonts w:ascii="Arial" w:hAnsi="Arial" w:cs="Arial"/>
-        </w:rPr>
-        <w:t xml:space="preserve">%, rhizosphere: </w:t>
-      </w:r>
-      <w:r>
-        <w:rPr>
-          <w:rFonts w:ascii="Arial" w:hAnsi="Arial" w:cs="Arial"/>
-        </w:rPr>
-        <w:t>96</w:t>
-      </w:r>
-      <w:r>
-        <w:rPr>
-          <w:rFonts w:ascii="Arial" w:hAnsi="Arial" w:cs="Arial"/>
-        </w:rPr>
-        <w:t>.85%</w:t>
+        <w:t>bulk soil: 97.43%, rhizosphere: 96.85%</w:t>
       </w:r>
       <w:r>
         <w:rPr>
@@ -2653,19 +2605,7 @@
         <w:rPr>
           <w:rFonts w:ascii="Arial" w:hAnsi="Arial" w:cs="Arial"/>
         </w:rPr>
-        <w:t>W</w:t>
-      </w:r>
-      <w:r>
-        <w:rPr>
-          <w:rFonts w:ascii="Arial" w:hAnsi="Arial" w:cs="Arial"/>
-        </w:rPr>
-        <w:t>e detected a relatively small number of ASVs that were altered by drought</w:t>
-      </w:r>
-      <w:r>
-        <w:rPr>
-          <w:rFonts w:ascii="Arial" w:hAnsi="Arial" w:cs="Arial"/>
-        </w:rPr>
-        <w:t xml:space="preserve">, while </w:t>
+        <w:t xml:space="preserve">We detected a relatively small number of ASVs that were altered by drought, while </w:t>
       </w:r>
       <w:r>
         <w:rPr>
@@ -2830,25 +2770,7 @@
         <w:rPr>
           <w:rFonts w:ascii="Arial" w:hAnsi="Arial" w:cs="Arial"/>
         </w:rPr>
-        <w:t xml:space="preserve"> and </w:t>
-      </w:r>
-      <w:r>
-        <w:rPr>
-          <w:rFonts w:ascii="Arial" w:hAnsi="Arial" w:cs="Arial"/>
-        </w:rPr>
-        <w:t>most of the</w:t>
-      </w:r>
-      <w:r>
-        <w:rPr>
-          <w:rFonts w:ascii="Arial" w:hAnsi="Arial" w:cs="Arial"/>
-        </w:rPr>
-        <w:t xml:space="preserve">m </w:t>
-      </w:r>
-      <w:r>
-        <w:rPr>
-          <w:rFonts w:ascii="Arial" w:hAnsi="Arial" w:cs="Arial"/>
-        </w:rPr>
-        <w:t xml:space="preserve">belonged to the dominant genera of </w:t>
+        <w:t xml:space="preserve"> and most of them belonged to the dominant genera of </w:t>
       </w:r>
       <w:r>
         <w:rPr>
@@ -2981,13 +2903,7 @@
         <w:rPr>
           <w:rFonts w:ascii="Arial" w:hAnsi="Arial" w:cs="Arial"/>
         </w:rPr>
-        <w:t xml:space="preserve"> </w:t>
-      </w:r>
-      <w:r>
-        <w:rPr>
-          <w:rFonts w:ascii="Arial" w:hAnsi="Arial" w:cs="Arial"/>
-        </w:rPr>
-        <w:t>responded to drought toward the end of sampling time (the last day of drought period or the third sampling, one week (fourth sampling), and eleven weeks (fifth sampling) after rewetting)</w:t>
+        <w:t xml:space="preserve"> responded to drought toward the end of sampling time (the last day of drought period or the third sampling, one week (fourth sampling), and eleven weeks (fifth sampling) after rewetting)</w:t>
       </w:r>
       <w:r>
         <w:rPr>
@@ -3107,13 +3023,7 @@
         <w:rPr>
           <w:rFonts w:ascii="Arial" w:hAnsi="Arial" w:cs="Arial"/>
         </w:rPr>
-        <w:t xml:space="preserve"> </w:t>
-      </w:r>
-      <w:r>
-        <w:rPr>
-          <w:rFonts w:ascii="Arial" w:hAnsi="Arial" w:cs="Arial"/>
-        </w:rPr>
-        <w:t>(</w:t>
+        <w:t xml:space="preserve"> (</w:t>
       </w:r>
       <w:r>
         <w:rPr>
@@ -3198,13 +3108,7 @@
         <w:rPr>
           <w:rFonts w:ascii="Arial" w:hAnsi="Arial" w:cs="Arial"/>
         </w:rPr>
-        <w:t xml:space="preserve"> </w:t>
-      </w:r>
-      <w:r>
-        <w:rPr>
-          <w:rFonts w:ascii="Arial" w:hAnsi="Arial" w:cs="Arial"/>
-        </w:rPr>
-        <w:t>(less than ten)</w:t>
+        <w:t xml:space="preserve"> (less than ten)</w:t>
       </w:r>
       <w:r>
         <w:rPr>
@@ -3583,13 +3487,7 @@
         <w:rPr>
           <w:rFonts w:ascii="Arial" w:hAnsi="Arial" w:cs="Arial"/>
         </w:rPr>
-        <w:t xml:space="preserve"> </w:t>
-      </w:r>
-      <w:r>
-        <w:rPr>
-          <w:rFonts w:ascii="Arial" w:hAnsi="Arial" w:cs="Arial"/>
-        </w:rPr>
-        <w:t>(</w:t>
+        <w:t xml:space="preserve"> (</w:t>
       </w:r>
       <w:r>
         <w:rPr>
@@ -3668,13 +3566,7 @@
         <w:rPr>
           <w:rFonts w:ascii="Arial" w:hAnsi="Arial" w:cs="Arial"/>
         </w:rPr>
-        <w:t xml:space="preserve">the </w:t>
-      </w:r>
-      <w:r>
-        <w:rPr>
-          <w:rFonts w:ascii="Arial" w:hAnsi="Arial" w:cs="Arial"/>
-        </w:rPr>
-        <w:t xml:space="preserve">AOB </w:t>
+        <w:t xml:space="preserve">the AOB </w:t>
       </w:r>
       <w:r>
         <w:rPr>
@@ -3688,19 +3580,7 @@
         <w:rPr>
           <w:rFonts w:ascii="Arial" w:hAnsi="Arial" w:cs="Arial"/>
         </w:rPr>
-        <w:t xml:space="preserve"> gene </w:t>
-      </w:r>
-      <w:r>
-        <w:rPr>
-          <w:rFonts w:ascii="Arial" w:hAnsi="Arial" w:cs="Arial"/>
-        </w:rPr>
-        <w:t xml:space="preserve">abundance </w:t>
-      </w:r>
-      <w:r>
-        <w:rPr>
-          <w:rFonts w:ascii="Arial" w:hAnsi="Arial" w:cs="Arial"/>
-        </w:rPr>
-        <w:t>within the total</w:t>
+        <w:t xml:space="preserve"> gene abundance within the total</w:t>
       </w:r>
       <w:r>
         <w:rPr>
@@ -3973,13 +3853,7 @@
         <w:rPr>
           <w:rFonts w:ascii="Arial" w:hAnsi="Arial" w:cs="Arial"/>
         </w:rPr>
-        <w:t xml:space="preserve"> </w:t>
-      </w:r>
-      <w:r>
-        <w:rPr>
-          <w:rFonts w:ascii="Arial" w:hAnsi="Arial" w:cs="Arial"/>
-        </w:rPr>
-        <w:t>(</w:t>
+        <w:t xml:space="preserve"> (</w:t>
       </w:r>
       <w:r>
         <w:rPr>
@@ -4052,25 +3926,13 @@
         <w:rPr>
           <w:rFonts w:ascii="Arial" w:hAnsi="Arial" w:cs="Arial"/>
         </w:rPr>
-        <w:t xml:space="preserve"> gene </w:t>
-      </w:r>
-      <w:r>
-        <w:rPr>
-          <w:rFonts w:ascii="Arial" w:hAnsi="Arial" w:cs="Arial"/>
-        </w:rPr>
-        <w:t>abundances in rhizosphere</w:t>
-      </w:r>
-      <w:r>
-        <w:rPr>
-          <w:rFonts w:ascii="Arial" w:hAnsi="Arial" w:cs="Arial"/>
-        </w:rPr>
-        <w:t xml:space="preserve"> </w:t>
-      </w:r>
-      <w:r>
-        <w:rPr>
-          <w:rFonts w:ascii="Arial" w:hAnsi="Arial" w:cs="Arial"/>
-        </w:rPr>
-        <w:t>(</w:t>
+        <w:t xml:space="preserve"> gene abundances in rhizosphere</w:t>
+      </w:r>
+      <w:r>
+        <w:rPr>
+          <w:rFonts w:ascii="Arial" w:hAnsi="Arial" w:cs="Arial"/>
+        </w:rPr>
+        <w:t xml:space="preserve"> (</w:t>
       </w:r>
       <w:r>
         <w:rPr>
@@ -4089,13 +3951,7 @@
         <w:rPr>
           <w:rFonts w:ascii="Arial" w:hAnsi="Arial" w:cs="Arial"/>
         </w:rPr>
-        <w:t>.</w:t>
-      </w:r>
-      <w:r>
-        <w:rPr>
-          <w:rFonts w:ascii="Arial" w:hAnsi="Arial" w:cs="Arial"/>
-        </w:rPr>
-        <w:t xml:space="preserve"> </w:t>
+        <w:t xml:space="preserve">. </w:t>
       </w:r>
       <w:r>
         <w:rPr>
@@ -4107,13 +3963,7 @@
         <w:rPr>
           <w:rFonts w:ascii="Arial" w:hAnsi="Arial" w:cs="Arial"/>
         </w:rPr>
-        <w:t xml:space="preserve">he effect of drought on </w:t>
-      </w:r>
-      <w:r>
-        <w:rPr>
-          <w:rFonts w:ascii="Arial" w:hAnsi="Arial" w:cs="Arial"/>
-        </w:rPr>
-        <w:t xml:space="preserve">the AOA </w:t>
+        <w:t xml:space="preserve">he effect of drought on the AOA </w:t>
       </w:r>
       <w:r>
         <w:rPr>
@@ -4127,13 +3977,7 @@
         <w:rPr>
           <w:rFonts w:ascii="Arial" w:hAnsi="Arial" w:cs="Arial"/>
         </w:rPr>
-        <w:t xml:space="preserve"> gene abundance</w:t>
-      </w:r>
-      <w:r>
-        <w:rPr>
-          <w:rFonts w:ascii="Arial" w:hAnsi="Arial" w:cs="Arial"/>
-        </w:rPr>
-        <w:t xml:space="preserve"> was more pronounced in the rhizosphere than bulk soil, and</w:t>
+        <w:t xml:space="preserve"> gene abundance was more pronounced in the rhizosphere than bulk soil, and</w:t>
       </w:r>
       <w:r>
         <w:rPr>
@@ -4183,13 +4027,7 @@
         <w:rPr>
           <w:rFonts w:ascii="Arial" w:hAnsi="Arial" w:cs="Arial"/>
         </w:rPr>
-        <w:t xml:space="preserve"> abundance </w:t>
-      </w:r>
-      <w:r>
-        <w:rPr>
-          <w:rFonts w:ascii="Arial" w:hAnsi="Arial" w:cs="Arial"/>
-        </w:rPr>
-        <w:t>(</w:t>
+        <w:t xml:space="preserve"> abundance (</w:t>
       </w:r>
       <w:r>
         <w:rPr>
@@ -4224,14 +4062,7 @@
           <w:rFonts w:ascii="Arial" w:hAnsi="Arial" w:cs="Arial"/>
           <w:highlight w:val="yellow"/>
         </w:rPr>
-        <w:t>A</w:t>
-      </w:r>
-      <w:r>
-        <w:rPr>
-          <w:rFonts w:ascii="Arial" w:hAnsi="Arial" w:cs="Arial"/>
-          <w:highlight w:val="yellow"/>
-        </w:rPr>
-        <w:t>/</w:t>
+        <w:t>A/</w:t>
       </w:r>
       <w:r>
         <w:rPr>
@@ -4256,19 +4087,7 @@
         <w:rPr>
           <w:rFonts w:ascii="Arial" w:hAnsi="Arial" w:cs="Arial"/>
         </w:rPr>
-        <w:t xml:space="preserve"> drought effect on the </w:t>
-      </w:r>
-      <w:r>
-        <w:rPr>
-          <w:rFonts w:ascii="Arial" w:hAnsi="Arial" w:cs="Arial"/>
-        </w:rPr>
-        <w:t>AOA and Comammox clade A</w:t>
-      </w:r>
-      <w:r>
-        <w:rPr>
-          <w:rFonts w:ascii="Arial" w:hAnsi="Arial" w:cs="Arial"/>
-        </w:rPr>
-        <w:t xml:space="preserve"> </w:t>
+        <w:t xml:space="preserve"> drought effect on the AOA and Comammox clade A </w:t>
       </w:r>
       <w:r>
         <w:rPr>
@@ -4342,13 +4161,7 @@
         <w:rPr>
           <w:rFonts w:ascii="Arial" w:hAnsi="Arial" w:cs="Arial"/>
         </w:rPr>
-        <w:t xml:space="preserve"> </w:t>
-      </w:r>
-      <w:r>
-        <w:rPr>
-          <w:rFonts w:ascii="Arial" w:hAnsi="Arial" w:cs="Arial"/>
-        </w:rPr>
-        <w:t>(</w:t>
+        <w:t xml:space="preserve"> (</w:t>
       </w:r>
       <w:r>
         <w:rPr>
@@ -4385,13 +4198,7 @@
         <w:rPr>
           <w:rFonts w:ascii="Arial" w:hAnsi="Arial" w:cs="Arial"/>
         </w:rPr>
-        <w:t xml:space="preserve">drought decreased the </w:t>
-      </w:r>
-      <w:r>
-        <w:rPr>
-          <w:rFonts w:ascii="Arial" w:hAnsi="Arial" w:cs="Arial"/>
-        </w:rPr>
-        <w:t>AOA and Comammox clade A</w:t>
+        <w:t>drought decreased the AOA and Comammox clade A</w:t>
       </w:r>
       <w:r>
         <w:rPr>
@@ -4413,13 +4220,7 @@
         <w:rPr>
           <w:rFonts w:ascii="Arial" w:hAnsi="Arial" w:cs="Arial"/>
         </w:rPr>
-        <w:t>/16S rRNA gene abundance ratio</w:t>
-      </w:r>
-      <w:r>
-        <w:rPr>
-          <w:rFonts w:ascii="Arial" w:hAnsi="Arial" w:cs="Arial"/>
-        </w:rPr>
-        <w:t xml:space="preserve"> </w:t>
+        <w:t xml:space="preserve">/16S rRNA gene abundance ratio </w:t>
       </w:r>
       <w:r>
         <w:rPr>
@@ -4515,28 +4316,7 @@
           <w:rFonts w:ascii="Arial" w:hAnsi="Arial" w:cs="Arial"/>
           <w:highlight w:val="yellow"/>
         </w:rPr>
-        <w:t xml:space="preserve"> </w:t>
-      </w:r>
-      <w:r>
-        <w:rPr>
-          <w:rFonts w:ascii="Arial" w:hAnsi="Arial" w:cs="Arial"/>
-          <w:highlight w:val="yellow"/>
-        </w:rPr>
-        <w:t xml:space="preserve">Comammox </w:t>
-      </w:r>
-      <w:r>
-        <w:rPr>
-          <w:rFonts w:ascii="Arial" w:hAnsi="Arial" w:cs="Arial"/>
-          <w:highlight w:val="yellow"/>
-        </w:rPr>
-        <w:t>A</w:t>
-      </w:r>
-      <w:r>
-        <w:rPr>
-          <w:rFonts w:ascii="Arial" w:hAnsi="Arial" w:cs="Arial"/>
-          <w:highlight w:val="yellow"/>
-        </w:rPr>
-        <w:t>/</w:t>
+        <w:t xml:space="preserve"> Comammox A/</w:t>
       </w:r>
       <w:r>
         <w:rPr>
@@ -4549,13 +4329,7 @@
         <w:rPr>
           <w:rFonts w:ascii="Arial" w:hAnsi="Arial" w:cs="Arial"/>
         </w:rPr>
-        <w:t>)</w:t>
-      </w:r>
-      <w:r>
-        <w:rPr>
-          <w:rFonts w:ascii="Arial" w:hAnsi="Arial" w:cs="Arial"/>
-        </w:rPr>
-        <w:t>.</w:t>
+        <w:t>).</w:t>
       </w:r>
       <w:r>
         <w:rPr>
@@ -4575,43 +4349,7 @@
         <w:rPr>
           <w:rFonts w:ascii="Arial" w:hAnsi="Arial" w:cs="Arial"/>
         </w:rPr>
-        <w:t xml:space="preserve"> gene abundances in response to drought were mainly observed either in the</w:t>
-      </w:r>
-      <w:r>
-        <w:rPr>
-          <w:rFonts w:ascii="Arial" w:hAnsi="Arial" w:cs="Arial"/>
-        </w:rPr>
-        <w:t xml:space="preserve"> beginning of drought period</w:t>
-      </w:r>
-      <w:r>
-        <w:rPr>
-          <w:rFonts w:ascii="Arial" w:hAnsi="Arial" w:cs="Arial"/>
-        </w:rPr>
-        <w:t xml:space="preserve"> (first sampling)</w:t>
-      </w:r>
-      <w:r>
-        <w:rPr>
-          <w:rFonts w:ascii="Arial" w:hAnsi="Arial" w:cs="Arial"/>
-        </w:rPr>
-        <w:t xml:space="preserve"> </w:t>
-      </w:r>
-      <w:r>
-        <w:rPr>
-          <w:rFonts w:ascii="Arial" w:hAnsi="Arial" w:cs="Arial"/>
-        </w:rPr>
-        <w:t>or</w:t>
-      </w:r>
-      <w:r>
-        <w:rPr>
-          <w:rFonts w:ascii="Arial" w:hAnsi="Arial" w:cs="Arial"/>
-        </w:rPr>
-        <w:t xml:space="preserve"> </w:t>
-      </w:r>
-      <w:r>
-        <w:rPr>
-          <w:rFonts w:ascii="Arial" w:hAnsi="Arial" w:cs="Arial"/>
-        </w:rPr>
-        <w:t>after rewetting event (fourth and  fifth sampling). Statistical analysis showed that</w:t>
+        <w:t xml:space="preserve"> gene abundances in response to drought were mainly observed either in the beginning of drought period (first sampling) or after rewetting event (fourth and  fifth sampling). Statistical analysis showed that</w:t>
       </w:r>
       <w:r>
         <w:rPr>
@@ -4635,19 +4373,7 @@
         <w:rPr>
           <w:rFonts w:ascii="Arial" w:hAnsi="Arial" w:cs="Arial"/>
         </w:rPr>
-        <w:t xml:space="preserve"> AOA and Comammox clade B</w:t>
-      </w:r>
-      <w:r>
-        <w:rPr>
-          <w:rFonts w:ascii="Arial" w:hAnsi="Arial" w:cs="Arial"/>
-        </w:rPr>
-        <w:t xml:space="preserve"> </w:t>
-      </w:r>
-      <w:r>
-        <w:rPr>
-          <w:rFonts w:ascii="Arial" w:hAnsi="Arial" w:cs="Arial"/>
-        </w:rPr>
-        <w:t>(</w:t>
+        <w:t xml:space="preserve"> AOA and Comammox clade B (</w:t>
       </w:r>
       <w:r>
         <w:rPr>
@@ -4699,6 +4425,481 @@
           <w:rFonts w:ascii="Arial" w:hAnsi="Arial" w:cs="Arial"/>
         </w:rPr>
       </w:pPr>
+      <w:r>
+        <w:rPr>
+          <w:rFonts w:ascii="Arial" w:hAnsi="Arial" w:cs="Arial"/>
+        </w:rPr>
+        <w:lastRenderedPageBreak/>
+        <w:tab/>
+        <w:t xml:space="preserve">Correlation analysis showed that in general, all of ammonia-oxidizers </w:t>
+      </w:r>
+      <w:r>
+        <w:rPr>
+          <w:rFonts w:ascii="Arial" w:hAnsi="Arial" w:cs="Arial"/>
+        </w:rPr>
+        <w:t>beta diversity</w:t>
+      </w:r>
+      <w:r>
+        <w:rPr>
+          <w:rFonts w:ascii="Arial" w:hAnsi="Arial" w:cs="Arial"/>
+        </w:rPr>
+        <w:t xml:space="preserve"> in bulk soil </w:t>
+      </w:r>
+      <w:r>
+        <w:rPr>
+          <w:rFonts w:ascii="Arial" w:hAnsi="Arial" w:cs="Arial"/>
+        </w:rPr>
+        <w:t>positively correlated with ammonium (NH4</w:t>
+      </w:r>
+      <w:r>
+        <w:rPr>
+          <w:rFonts w:ascii="Arial" w:hAnsi="Arial" w:cs="Arial"/>
+          <w:vertAlign w:val="superscript"/>
+        </w:rPr>
+        <w:t>+</w:t>
+      </w:r>
+      <w:r>
+        <w:rPr>
+          <w:rFonts w:ascii="Arial" w:hAnsi="Arial" w:cs="Arial"/>
+        </w:rPr>
+        <w:t xml:space="preserve">) content, soil pH, total C and N, as well as magnesium (Mg) content </w:t>
+      </w:r>
+      <w:r>
+        <w:rPr>
+          <w:rFonts w:ascii="Arial" w:hAnsi="Arial" w:cs="Arial"/>
+          <w:highlight w:val="yellow"/>
+        </w:rPr>
+        <w:t>(</w:t>
+      </w:r>
+      <w:r>
+        <w:rPr>
+          <w:rFonts w:ascii="Arial" w:hAnsi="Arial" w:cs="Arial"/>
+          <w:highlight w:val="yellow"/>
+        </w:rPr>
+        <w:t>Fig. 6: correlation</w:t>
+      </w:r>
+      <w:r>
+        <w:rPr>
+          <w:rFonts w:ascii="Arial" w:hAnsi="Arial" w:cs="Arial"/>
+          <w:highlight w:val="yellow"/>
+        </w:rPr>
+        <w:t xml:space="preserve"> figure</w:t>
+      </w:r>
+      <w:r>
+        <w:rPr>
+          <w:rFonts w:ascii="Arial" w:hAnsi="Arial" w:cs="Arial"/>
+          <w:highlight w:val="yellow"/>
+        </w:rPr>
+        <w:t>;</w:t>
+      </w:r>
+      <w:r>
+        <w:rPr>
+          <w:rFonts w:ascii="Arial" w:hAnsi="Arial" w:cs="Arial"/>
+        </w:rPr>
+        <w:t xml:space="preserve"> </w:t>
+      </w:r>
+      <w:r>
+        <w:rPr>
+          <w:rFonts w:ascii="Arial" w:hAnsi="Arial" w:cs="Arial"/>
+          <w:highlight w:val="yellow"/>
+        </w:rPr>
+        <w:t>Table S4: correlation statistical analysis</w:t>
+      </w:r>
+      <w:r>
+        <w:rPr>
+          <w:rFonts w:ascii="Arial" w:hAnsi="Arial" w:cs="Arial"/>
+        </w:rPr>
+        <w:t xml:space="preserve">), </w:t>
+      </w:r>
+      <w:r>
+        <w:rPr>
+          <w:rFonts w:ascii="Arial" w:hAnsi="Arial" w:cs="Arial"/>
+        </w:rPr>
+        <w:t>where</w:t>
+      </w:r>
+      <w:r>
+        <w:rPr>
+          <w:rFonts w:ascii="Arial" w:hAnsi="Arial" w:cs="Arial"/>
+        </w:rPr>
+        <w:t xml:space="preserve"> the communities had strongest correlation with soil pH. </w:t>
+      </w:r>
+      <w:r>
+        <w:rPr>
+          <w:rFonts w:ascii="Arial" w:hAnsi="Arial" w:cs="Arial"/>
+        </w:rPr>
+        <w:t>Meanwhile, we could not identify any correlations between ammonia-oxidizers</w:t>
+      </w:r>
+      <w:r>
+        <w:rPr>
+          <w:rFonts w:ascii="Arial" w:hAnsi="Arial" w:cs="Arial"/>
+        </w:rPr>
+        <w:t xml:space="preserve"> diversity</w:t>
+      </w:r>
+      <w:r>
+        <w:rPr>
+          <w:rFonts w:ascii="Arial" w:hAnsi="Arial" w:cs="Arial"/>
+        </w:rPr>
+        <w:t xml:space="preserve"> with nitrate (NO3</w:t>
+      </w:r>
+      <w:r>
+        <w:rPr>
+          <w:rFonts w:ascii="Arial" w:hAnsi="Arial" w:cs="Arial"/>
+          <w:vertAlign w:val="superscript"/>
+        </w:rPr>
+        <w:t>+</w:t>
+      </w:r>
+      <w:r>
+        <w:rPr>
+          <w:rFonts w:ascii="Arial" w:hAnsi="Arial" w:cs="Arial"/>
+        </w:rPr>
+        <w:t xml:space="preserve">) content or soil water content (GWC). The </w:t>
+      </w:r>
+      <w:r>
+        <w:rPr>
+          <w:rFonts w:ascii="Arial" w:hAnsi="Arial" w:cs="Arial"/>
+        </w:rPr>
+        <w:t xml:space="preserve">AOB and Comammox communities also demonstrated to have marginal correlation with phosphorus (P) and potassium (K) content, respectively </w:t>
+      </w:r>
+      <w:r>
+        <w:rPr>
+          <w:rFonts w:ascii="Arial" w:hAnsi="Arial" w:cs="Arial"/>
+        </w:rPr>
+        <w:t>(</w:t>
+      </w:r>
+      <w:r>
+        <w:rPr>
+          <w:rFonts w:ascii="Arial" w:hAnsi="Arial" w:cs="Arial"/>
+          <w:highlight w:val="yellow"/>
+        </w:rPr>
+        <w:t>Table S4: correlation statistical analysis</w:t>
+      </w:r>
+      <w:r>
+        <w:rPr>
+          <w:rFonts w:ascii="Arial" w:hAnsi="Arial" w:cs="Arial"/>
+        </w:rPr>
+        <w:t>)</w:t>
+      </w:r>
+      <w:r>
+        <w:rPr>
+          <w:rFonts w:ascii="Arial" w:hAnsi="Arial" w:cs="Arial"/>
+        </w:rPr>
+        <w:t>.</w:t>
+      </w:r>
+      <w:r>
+        <w:rPr>
+          <w:rFonts w:ascii="Arial" w:hAnsi="Arial" w:cs="Arial"/>
+        </w:rPr>
+        <w:t xml:space="preserve"> </w:t>
+      </w:r>
+      <w:r>
+        <w:rPr>
+          <w:rFonts w:ascii="Arial" w:hAnsi="Arial" w:cs="Arial"/>
+        </w:rPr>
+        <w:t>Moreover</w:t>
+      </w:r>
+      <w:r>
+        <w:rPr>
+          <w:rFonts w:ascii="Arial" w:hAnsi="Arial" w:cs="Arial"/>
+        </w:rPr>
+        <w:t xml:space="preserve">, </w:t>
+      </w:r>
+      <w:r>
+        <w:rPr>
+          <w:rFonts w:ascii="Arial" w:hAnsi="Arial" w:cs="Arial"/>
+        </w:rPr>
+        <w:t>w</w:t>
+      </w:r>
+      <w:r>
+        <w:rPr>
+          <w:rFonts w:ascii="Arial" w:hAnsi="Arial" w:cs="Arial"/>
+        </w:rPr>
+        <w:t xml:space="preserve">e found that </w:t>
+      </w:r>
+      <w:r>
+        <w:rPr>
+          <w:rFonts w:ascii="Arial" w:hAnsi="Arial" w:cs="Arial"/>
+          <w:i/>
+          <w:iCs/>
+        </w:rPr>
+        <w:t>amoA</w:t>
+      </w:r>
+      <w:r>
+        <w:rPr>
+          <w:rFonts w:ascii="Arial" w:hAnsi="Arial" w:cs="Arial"/>
+        </w:rPr>
+        <w:t xml:space="preserve"> gene abundance of all ammonia-oxidizing groups negatively correlated with </w:t>
+      </w:r>
+      <w:r>
+        <w:rPr>
+          <w:rFonts w:ascii="Arial" w:hAnsi="Arial" w:cs="Arial"/>
+        </w:rPr>
+        <w:t>NH4</w:t>
+      </w:r>
+      <w:r>
+        <w:rPr>
+          <w:rFonts w:ascii="Arial" w:hAnsi="Arial" w:cs="Arial"/>
+          <w:vertAlign w:val="superscript"/>
+        </w:rPr>
+        <w:t>+</w:t>
+      </w:r>
+      <w:r>
+        <w:rPr>
+          <w:rFonts w:ascii="Arial" w:hAnsi="Arial" w:cs="Arial"/>
+        </w:rPr>
+        <w:t xml:space="preserve"> with different magnitudes, with </w:t>
+      </w:r>
+      <w:r>
+        <w:rPr>
+          <w:rFonts w:ascii="Arial" w:hAnsi="Arial" w:cs="Arial"/>
+        </w:rPr>
+        <w:t>NH4</w:t>
+      </w:r>
+      <w:r>
+        <w:rPr>
+          <w:rFonts w:ascii="Arial" w:hAnsi="Arial" w:cs="Arial"/>
+          <w:vertAlign w:val="superscript"/>
+        </w:rPr>
+        <w:t>+</w:t>
+      </w:r>
+      <w:r>
+        <w:rPr>
+          <w:rFonts w:ascii="Arial" w:hAnsi="Arial" w:cs="Arial"/>
+          <w:vertAlign w:val="superscript"/>
+        </w:rPr>
+        <w:t xml:space="preserve"> </w:t>
+      </w:r>
+      <w:r>
+        <w:rPr>
+          <w:rFonts w:ascii="Arial" w:hAnsi="Arial" w:cs="Arial"/>
+        </w:rPr>
+        <w:t>being the strongest driver for the AOA abundance.</w:t>
+      </w:r>
+      <w:r>
+        <w:rPr>
+          <w:rFonts w:ascii="Arial" w:hAnsi="Arial" w:cs="Arial"/>
+        </w:rPr>
+        <w:t xml:space="preserve"> </w:t>
+      </w:r>
+      <w:r>
+        <w:rPr>
+          <w:rFonts w:ascii="Arial" w:hAnsi="Arial" w:cs="Arial"/>
+        </w:rPr>
+        <w:t>By contrast, there were no significant correlations between NO3</w:t>
+      </w:r>
+      <w:r>
+        <w:rPr>
+          <w:rFonts w:ascii="Arial" w:hAnsi="Arial" w:cs="Arial"/>
+          <w:vertAlign w:val="superscript"/>
+        </w:rPr>
+        <w:t>+</w:t>
+      </w:r>
+      <w:r>
+        <w:rPr>
+          <w:rFonts w:ascii="Arial" w:hAnsi="Arial" w:cs="Arial"/>
+        </w:rPr>
+        <w:t xml:space="preserve"> content with ammonia-oxidizers abundance.</w:t>
+      </w:r>
+      <w:r>
+        <w:rPr>
+          <w:rFonts w:ascii="Arial" w:hAnsi="Arial" w:cs="Arial"/>
+        </w:rPr>
+        <w:t xml:space="preserve"> While soil pH, and total C and N </w:t>
+      </w:r>
+      <w:r>
+        <w:rPr>
+          <w:rFonts w:ascii="Arial" w:hAnsi="Arial" w:cs="Arial"/>
+        </w:rPr>
+        <w:t>primarily</w:t>
+      </w:r>
+      <w:r>
+        <w:rPr>
+          <w:rFonts w:ascii="Arial" w:hAnsi="Arial" w:cs="Arial"/>
+        </w:rPr>
+        <w:t xml:space="preserve"> connected with </w:t>
+      </w:r>
+      <w:r>
+        <w:rPr>
+          <w:rFonts w:ascii="Arial" w:hAnsi="Arial" w:cs="Arial"/>
+          <w:i/>
+          <w:iCs/>
+        </w:rPr>
+        <w:t>amoA</w:t>
+      </w:r>
+      <w:r>
+        <w:rPr>
+          <w:rFonts w:ascii="Arial" w:hAnsi="Arial" w:cs="Arial"/>
+        </w:rPr>
+        <w:t xml:space="preserve"> gene abundances</w:t>
+      </w:r>
+      <w:r>
+        <w:rPr>
+          <w:rFonts w:ascii="Arial" w:hAnsi="Arial" w:cs="Arial"/>
+        </w:rPr>
+        <w:t>, soil pH was not a significant driver for the AOB abundance.</w:t>
+      </w:r>
+      <w:r>
+        <w:rPr>
+          <w:rFonts w:ascii="Arial" w:hAnsi="Arial" w:cs="Arial"/>
+        </w:rPr>
+        <w:t xml:space="preserve"> Importantly, we found a positive correlation between the community abundance with soil water content</w:t>
+      </w:r>
+      <w:r>
+        <w:rPr>
+          <w:rFonts w:ascii="Arial" w:hAnsi="Arial" w:cs="Arial"/>
+        </w:rPr>
+        <w:t xml:space="preserve">, </w:t>
+      </w:r>
+      <w:r>
+        <w:rPr>
+          <w:rFonts w:ascii="Arial" w:hAnsi="Arial" w:cs="Arial"/>
+        </w:rPr>
+        <w:t>which supported the previous finding</w:t>
+      </w:r>
+      <w:r>
+        <w:rPr>
+          <w:rFonts w:ascii="Arial" w:hAnsi="Arial" w:cs="Arial"/>
+        </w:rPr>
+        <w:t>s</w:t>
+      </w:r>
+      <w:r>
+        <w:rPr>
+          <w:rFonts w:ascii="Arial" w:hAnsi="Arial" w:cs="Arial"/>
+        </w:rPr>
+        <w:t xml:space="preserve"> of the observed drought effect on the </w:t>
+      </w:r>
+      <w:r>
+        <w:rPr>
+          <w:rFonts w:ascii="Arial" w:hAnsi="Arial" w:cs="Arial"/>
+          <w:i/>
+          <w:iCs/>
+        </w:rPr>
+        <w:t>amoA</w:t>
+      </w:r>
+      <w:r>
+        <w:rPr>
+          <w:rFonts w:ascii="Arial" w:hAnsi="Arial" w:cs="Arial"/>
+        </w:rPr>
+        <w:t xml:space="preserve"> gene abundance.</w:t>
+      </w:r>
+      <w:r>
+        <w:rPr>
+          <w:rFonts w:ascii="Arial" w:hAnsi="Arial" w:cs="Arial"/>
+        </w:rPr>
+        <w:t xml:space="preserve"> </w:t>
+      </w:r>
+      <w:r>
+        <w:rPr>
+          <w:rFonts w:ascii="Arial" w:hAnsi="Arial" w:cs="Arial"/>
+        </w:rPr>
+        <w:t xml:space="preserve">Furthermore, </w:t>
+      </w:r>
+      <w:r>
+        <w:rPr>
+          <w:rFonts w:ascii="Arial" w:hAnsi="Arial" w:cs="Arial"/>
+        </w:rPr>
+        <w:t xml:space="preserve">correlation analysis indicated that </w:t>
+      </w:r>
+      <w:r>
+        <w:rPr>
+          <w:rFonts w:ascii="Arial" w:hAnsi="Arial" w:cs="Arial"/>
+        </w:rPr>
+        <w:t xml:space="preserve">the abundance of all </w:t>
+      </w:r>
+      <w:r>
+        <w:rPr>
+          <w:rFonts w:ascii="Arial" w:hAnsi="Arial" w:cs="Arial"/>
+        </w:rPr>
+        <w:t>ammonia-oxidiz</w:t>
+      </w:r>
+      <w:r>
+        <w:rPr>
+          <w:rFonts w:ascii="Arial" w:hAnsi="Arial" w:cs="Arial"/>
+        </w:rPr>
+        <w:t xml:space="preserve">ing groups was </w:t>
+      </w:r>
+      <w:r>
+        <w:rPr>
+          <w:rFonts w:ascii="Arial" w:hAnsi="Arial" w:cs="Arial"/>
+        </w:rPr>
+        <w:t>negative</w:t>
+      </w:r>
+      <w:r>
+        <w:rPr>
+          <w:rFonts w:ascii="Arial" w:hAnsi="Arial" w:cs="Arial"/>
+        </w:rPr>
+        <w:t>ly</w:t>
+      </w:r>
+      <w:r>
+        <w:rPr>
+          <w:rFonts w:ascii="Arial" w:hAnsi="Arial" w:cs="Arial"/>
+        </w:rPr>
+        <w:t xml:space="preserve"> </w:t>
+      </w:r>
+      <w:r>
+        <w:rPr>
+          <w:rFonts w:ascii="Arial" w:hAnsi="Arial" w:cs="Arial"/>
+        </w:rPr>
+        <w:t>correlated</w:t>
+      </w:r>
+      <w:r>
+        <w:rPr>
+          <w:rFonts w:ascii="Arial" w:hAnsi="Arial" w:cs="Arial"/>
+        </w:rPr>
+        <w:t xml:space="preserve"> with soil dry matter (TS)</w:t>
+      </w:r>
+      <w:r>
+        <w:rPr>
+          <w:rFonts w:ascii="Arial" w:hAnsi="Arial" w:cs="Arial"/>
+          <w:highlight w:val="yellow"/>
+        </w:rPr>
+        <w:t xml:space="preserve"> </w:t>
+      </w:r>
+      <w:r>
+        <w:rPr>
+          <w:rFonts w:ascii="Arial" w:hAnsi="Arial" w:cs="Arial"/>
+          <w:highlight w:val="yellow"/>
+        </w:rPr>
+        <w:t>(Fig. 6: correlation</w:t>
+      </w:r>
+      <w:r>
+        <w:rPr>
+          <w:rFonts w:ascii="Arial" w:hAnsi="Arial" w:cs="Arial"/>
+          <w:highlight w:val="yellow"/>
+        </w:rPr>
+        <w:t xml:space="preserve"> figure</w:t>
+      </w:r>
+      <w:r>
+        <w:rPr>
+          <w:rFonts w:ascii="Arial" w:hAnsi="Arial" w:cs="Arial"/>
+          <w:highlight w:val="yellow"/>
+        </w:rPr>
+        <w:t>;</w:t>
+      </w:r>
+      <w:r>
+        <w:rPr>
+          <w:rFonts w:ascii="Arial" w:hAnsi="Arial" w:cs="Arial"/>
+        </w:rPr>
+        <w:t xml:space="preserve"> </w:t>
+      </w:r>
+      <w:r>
+        <w:rPr>
+          <w:rFonts w:ascii="Arial" w:hAnsi="Arial" w:cs="Arial"/>
+          <w:highlight w:val="yellow"/>
+        </w:rPr>
+        <w:t>Table S4: correlation statistical analysis</w:t>
+      </w:r>
+      <w:r>
+        <w:rPr>
+          <w:rFonts w:ascii="Arial" w:hAnsi="Arial" w:cs="Arial"/>
+        </w:rPr>
+        <w:t>)</w:t>
+      </w:r>
+      <w:r>
+        <w:rPr>
+          <w:rFonts w:ascii="Arial" w:hAnsi="Arial" w:cs="Arial"/>
+        </w:rPr>
+        <w:t>.</w:t>
+      </w:r>
     </w:p>
     <w:p>
       <w:pPr>

</xml_diff>